<commit_message>
last edit on 04. sep 2018
</commit_message>
<xml_diff>
--- a/Flash card.docx
+++ b/Flash card.docx
@@ -82,11 +82,6 @@
       <w:pPr>
         <w:spacing w:after="0"/>
       </w:pPr>
-    </w:p>
-    <w:p>
-      <w:pPr>
-        <w:spacing w:after="0"/>
-      </w:pPr>
       <w:r>
         <w:t>+++++++++++++++++++++++++++++++++++++++++</w:t>
       </w:r>
@@ -153,102 +148,117 @@
       </w:r>
       <w:r>
         <w:t xml:space="preserve"> </w:t>
+      </w:r>
+      <w:r>
+        <w:t xml:space="preserve">          </w:t>
+      </w:r>
+      <w:r>
+        <w:t xml:space="preserve">            </w:t>
+      </w:r>
+      <w:r>
+        <w:t xml:space="preserve">      //  add everything initialize with'text'</w:t>
+      </w:r>
+    </w:p>
+    <w:p>
+      <w:pPr>
+        <w:spacing w:after="0"/>
+      </w:pPr>
+      <w:r>
+        <w:t xml:space="preserve">git add -A                  </w:t>
+      </w:r>
+      <w:r>
+        <w:t xml:space="preserve">              </w:t>
+      </w:r>
+      <w:r>
+        <w:t xml:space="preserve">    //  add all files to Stage</w:t>
+      </w:r>
+    </w:p>
+    <w:p>
+      <w:pPr>
+        <w:spacing w:after="0"/>
+      </w:pPr>
+      <w:r>
+        <w:t>git commit -m 'Message'         //  commit files which are on Stage, 'Message' will appear in Log</w:t>
+      </w:r>
+    </w:p>
+    <w:p>
+      <w:pPr>
+        <w:spacing w:after="0"/>
+      </w:pPr>
+      <w:r>
+        <w:t xml:space="preserve">git reset text1.txt           </w:t>
+      </w:r>
+      <w:r>
+        <w:t xml:space="preserve">         </w:t>
+      </w:r>
+      <w:r>
+        <w:t xml:space="preserve">  //  exit from stage =&gt; untracked file</w:t>
+      </w:r>
+    </w:p>
+    <w:p>
+      <w:pPr>
+        <w:spacing w:after="0"/>
+      </w:pPr>
+      <w:r>
+        <w:t xml:space="preserve">git diff --staged             </w:t>
+      </w:r>
+      <w:r>
+        <w:t xml:space="preserve">           </w:t>
+      </w:r>
+      <w:r>
+        <w:t xml:space="preserve">  //  tafavote vaziyate haal ba Stage</w:t>
+      </w:r>
+    </w:p>
+    <w:p>
+      <w:pPr>
+        <w:spacing w:after="0"/>
+      </w:pPr>
+      <w:r>
+        <w:t xml:space="preserve">git diff HEAD                 </w:t>
+      </w:r>
+      <w:r>
+        <w:t xml:space="preserve">           </w:t>
+      </w:r>
+      <w:r>
+        <w:t xml:space="preserve">  //  tafavote vaziyate haal ba HEAD , inja = Last commit</w:t>
+      </w:r>
+    </w:p>
+    <w:p>
+      <w:pPr>
+        <w:spacing w:after="0"/>
+      </w:pPr>
+      <w:r>
+        <w:t xml:space="preserve">git checkout --text1.txt     </w:t>
+      </w:r>
+      <w:r>
+        <w:t xml:space="preserve">   </w:t>
+      </w:r>
+      <w:r>
+        <w:t xml:space="preserve"> </w:t>
+      </w:r>
+      <w:r>
+        <w:t xml:space="preserve"> </w:t>
+      </w:r>
+      <w:r>
+        <w:t xml:space="preserve">  //  taghyirat </w:t>
+      </w:r>
+      <w:r>
+        <w:t>ba’d</w:t>
+      </w:r>
+      <w:r>
+        <w:t xml:space="preserve"> az akharin commit </w:t>
+      </w:r>
+      <w:r>
+        <w:t>raa hazf</w:t>
+      </w:r>
+      <w:r>
+        <w:t xml:space="preserve"> mikonad. bargard aghab</w:t>
+      </w:r>
+      <w:r>
+        <w:t xml:space="preserve"> = last commit</w:t>
       </w:r>
       <w:bookmarkStart w:id="0" w:name="_GoBack"/>
       <w:bookmarkEnd w:id="0"/>
-      <w:r>
-        <w:t xml:space="preserve">          </w:t>
-      </w:r>
-      <w:r>
-        <w:t xml:space="preserve">            </w:t>
-      </w:r>
-      <w:r>
-        <w:t xml:space="preserve">      //  add everything initialize with'text'</w:t>
-      </w:r>
-    </w:p>
-    <w:p>
-      <w:pPr>
-        <w:spacing w:after="0"/>
-      </w:pPr>
-      <w:r>
-        <w:t xml:space="preserve">git add -A                  </w:t>
-      </w:r>
-      <w:r>
-        <w:t xml:space="preserve">              </w:t>
-      </w:r>
-      <w:r>
-        <w:t xml:space="preserve">    //  add all files to Stage</w:t>
-      </w:r>
-    </w:p>
-    <w:p>
-      <w:pPr>
-        <w:spacing w:after="0"/>
-      </w:pPr>
-      <w:r>
-        <w:t>git commit -m 'Message'         //  commit files which are on Stage, 'Message' will appear in Log</w:t>
-      </w:r>
-    </w:p>
-    <w:p>
-      <w:pPr>
-        <w:spacing w:after="0"/>
-      </w:pPr>
-      <w:r>
-        <w:t xml:space="preserve">git reset text1.txt           </w:t>
-      </w:r>
-      <w:r>
-        <w:t xml:space="preserve">         </w:t>
-      </w:r>
-      <w:r>
-        <w:t xml:space="preserve">  //  exit from stage =&gt; untracked file</w:t>
-      </w:r>
-    </w:p>
-    <w:p>
-      <w:pPr>
-        <w:spacing w:after="0"/>
-      </w:pPr>
-      <w:r>
-        <w:t xml:space="preserve">git diff --staged             </w:t>
-      </w:r>
-      <w:r>
-        <w:t xml:space="preserve">           </w:t>
-      </w:r>
-      <w:r>
-        <w:t xml:space="preserve">  //  tafavote vaziyate haal ba Stage</w:t>
-      </w:r>
-    </w:p>
-    <w:p>
-      <w:pPr>
-        <w:spacing w:after="0"/>
-      </w:pPr>
-      <w:r>
-        <w:t xml:space="preserve">git diff HEAD                 </w:t>
-      </w:r>
-      <w:r>
-        <w:t xml:space="preserve">           </w:t>
-      </w:r>
-      <w:r>
-        <w:t xml:space="preserve">  //  tafavote vaziyate haal ba HEAD , inja = Last commit</w:t>
-      </w:r>
-    </w:p>
-    <w:p>
-      <w:pPr>
-        <w:spacing w:after="0"/>
-      </w:pPr>
-      <w:r>
-        <w:t xml:space="preserve">git checkout --text1.txt     </w:t>
-      </w:r>
-      <w:r>
-        <w:t xml:space="preserve">   </w:t>
-      </w:r>
-      <w:r>
-        <w:t xml:space="preserve"> </w:t>
-      </w:r>
-      <w:r>
-        <w:t xml:space="preserve"> </w:t>
-      </w:r>
-      <w:r>
-        <w:t xml:space="preserve">  //  taghyirat ra az akharin commit kharej mikonad. bargard aghab</w:t>
-      </w:r>
     </w:p>
     <w:sectPr>
       <w:pgSz w:w="11907" w:h="16839" w:code="9"/>

</xml_diff>